<commit_message>
User model and authentication
</commit_message>
<xml_diff>
--- a/Advanced Web Development Final Assignment Report.docx
+++ b/Advanced Web Development Final Assignment Report.docx
@@ -25,6 +25,31 @@
         <w:rPr>
           <w:lang w:val="en-US"/>
         </w:rPr>
+        <w:t>Email: admin@</w:t>
+      </w:r>
+      <w:r>
+        <w:rPr>
+          <w:lang w:val="en-US"/>
+        </w:rPr>
+        <w:t>superemail</w:t>
+      </w:r>
+      <w:r>
+        <w:rPr>
+          <w:lang w:val="en-US"/>
+        </w:rPr>
+        <w:t>.com</w:t>
+      </w:r>
+    </w:p>
+    <w:p>
+      <w:pPr>
+        <w:rPr>
+          <w:lang w:val="en-US"/>
+        </w:rPr>
+      </w:pPr>
+      <w:r>
+        <w:rPr>
+          <w:lang w:val="en-US"/>
+        </w:rPr>
         <w:t>Username: admin</w:t>
       </w:r>
     </w:p>
@@ -39,6 +64,211 @@
           <w:lang w:val="en-US"/>
         </w:rPr>
         <w:t>Password: theadminpassword</w:t>
+      </w:r>
+    </w:p>
+    <w:p>
+      <w:pPr>
+        <w:rPr>
+          <w:lang w:val="en-US"/>
+        </w:rPr>
+      </w:pPr>
+    </w:p>
+    <w:p>
+      <w:pPr>
+        <w:rPr>
+          <w:lang w:val="en-US"/>
+        </w:rPr>
+      </w:pPr>
+    </w:p>
+    <w:p>
+      <w:pPr>
+        <w:rPr>
+          <w:lang w:val="en-US"/>
+        </w:rPr>
+      </w:pPr>
+    </w:p>
+    <w:p>
+      <w:pPr>
+        <w:rPr>
+          <w:lang w:val="en-US"/>
+        </w:rPr>
+      </w:pPr>
+    </w:p>
+    <w:p>
+      <w:pPr>
+        <w:rPr>
+          <w:lang w:val="en-US"/>
+        </w:rPr>
+      </w:pPr>
+    </w:p>
+    <w:p>
+      <w:pPr>
+        <w:rPr>
+          <w:lang w:val="en-US"/>
+        </w:rPr>
+      </w:pPr>
+    </w:p>
+    <w:p>
+      <w:pPr>
+        <w:rPr>
+          <w:lang w:val="en-US"/>
+        </w:rPr>
+      </w:pPr>
+    </w:p>
+    <w:p>
+      <w:pPr>
+        <w:rPr>
+          <w:lang w:val="en-US"/>
+        </w:rPr>
+      </w:pPr>
+    </w:p>
+    <w:p>
+      <w:pPr>
+        <w:rPr>
+          <w:lang w:val="en-US"/>
+        </w:rPr>
+      </w:pPr>
+    </w:p>
+    <w:p>
+      <w:pPr>
+        <w:rPr>
+          <w:lang w:val="en-US"/>
+        </w:rPr>
+      </w:pPr>
+    </w:p>
+    <w:p>
+      <w:pPr>
+        <w:rPr>
+          <w:lang w:val="en-US"/>
+        </w:rPr>
+      </w:pPr>
+    </w:p>
+    <w:p>
+      <w:pPr>
+        <w:rPr>
+          <w:lang w:val="en-US"/>
+        </w:rPr>
+      </w:pPr>
+    </w:p>
+    <w:p>
+      <w:pPr>
+        <w:rPr>
+          <w:lang w:val="en-US"/>
+        </w:rPr>
+      </w:pPr>
+      <w:r>
+        <w:rPr>
+          <w:lang w:val="en-US"/>
+        </w:rPr>
+        <w:t>Case insensitive for authentication:</w:t>
+      </w:r>
+    </w:p>
+    <w:p>
+      <w:pPr>
+        <w:rPr>
+          <w:lang w:val="en-US"/>
+        </w:rPr>
+      </w:pPr>
+      <w:r>
+        <w:rPr>
+          <w:noProof/>
+        </w:rPr>
+        <w:drawing>
+          <wp:inline distT="0" distB="0" distL="0" distR="0" wp14:anchorId="12C551F8" wp14:editId="4D113AFA">
+            <wp:extent cx="5585460" cy="623570"/>
+            <wp:effectExtent l="0" t="0" r="0" b="5080"/>
+            <wp:docPr id="2" name="Picture 2" descr="A screenshot of a computer&#10;&#10;Description automatically generated"/>
+            <wp:cNvGraphicFramePr>
+              <a:graphicFrameLocks xmlns:a="http://schemas.openxmlformats.org/drawingml/2006/main" noChangeAspect="1"/>
+            </wp:cNvGraphicFramePr>
+            <a:graphic xmlns:a="http://schemas.openxmlformats.org/drawingml/2006/main">
+              <a:graphicData uri="http://schemas.openxmlformats.org/drawingml/2006/picture">
+                <pic:pic xmlns:pic="http://schemas.openxmlformats.org/drawingml/2006/picture">
+                  <pic:nvPicPr>
+                    <pic:cNvPr id="2" name="Picture 2" descr="A screenshot of a computer&#10;&#10;Description automatically generated"/>
+                    <pic:cNvPicPr/>
+                  </pic:nvPicPr>
+                  <pic:blipFill rotWithShape="1">
+                    <a:blip r:embed="rId4"/>
+                    <a:srcRect l="17150" t="31787" r="34603" b="58637"/>
+                    <a:stretch/>
+                  </pic:blipFill>
+                  <pic:spPr bwMode="auto">
+                    <a:xfrm>
+                      <a:off x="0" y="0"/>
+                      <a:ext cx="5702003" cy="636581"/>
+                    </a:xfrm>
+                    <a:prstGeom prst="rect">
+                      <a:avLst/>
+                    </a:prstGeom>
+                    <a:ln>
+                      <a:noFill/>
+                    </a:ln>
+                    <a:extLst>
+                      <a:ext uri="{53640926-AAD7-44D8-BBD7-CCE9431645EC}">
+                        <a14:shadowObscured xmlns:a14="http://schemas.microsoft.com/office/drawing/2010/main"/>
+                      </a:ext>
+                    </a:extLst>
+                  </pic:spPr>
+                </pic:pic>
+              </a:graphicData>
+            </a:graphic>
+          </wp:inline>
+        </w:drawing>
+      </w:r>
+    </w:p>
+    <w:p>
+      <w:pPr>
+        <w:rPr>
+          <w:lang w:val="en-US"/>
+        </w:rPr>
+      </w:pPr>
+      <w:r>
+        <w:rPr>
+          <w:noProof/>
+        </w:rPr>
+        <w:drawing>
+          <wp:inline distT="0" distB="0" distL="0" distR="0" wp14:anchorId="1D962837" wp14:editId="10F6B40A">
+            <wp:extent cx="5615940" cy="2611287"/>
+            <wp:effectExtent l="0" t="0" r="3810" b="0"/>
+            <wp:docPr id="1" name="Picture 1" descr="A screenshot of a computer&#10;&#10;Description automatically generated"/>
+            <wp:cNvGraphicFramePr>
+              <a:graphicFrameLocks xmlns:a="http://schemas.openxmlformats.org/drawingml/2006/main" noChangeAspect="1"/>
+            </wp:cNvGraphicFramePr>
+            <a:graphic xmlns:a="http://schemas.openxmlformats.org/drawingml/2006/main">
+              <a:graphicData uri="http://schemas.openxmlformats.org/drawingml/2006/picture">
+                <pic:pic xmlns:pic="http://schemas.openxmlformats.org/drawingml/2006/picture">
+                  <pic:nvPicPr>
+                    <pic:cNvPr id="1" name="Picture 1" descr="A screenshot of a computer&#10;&#10;Description automatically generated"/>
+                    <pic:cNvPicPr/>
+                  </pic:nvPicPr>
+                  <pic:blipFill rotWithShape="1">
+                    <a:blip r:embed="rId5"/>
+                    <a:srcRect l="17549" t="9455" r="27952" b="45494"/>
+                    <a:stretch/>
+                  </pic:blipFill>
+                  <pic:spPr bwMode="auto">
+                    <a:xfrm>
+                      <a:off x="0" y="0"/>
+                      <a:ext cx="5639138" cy="2622074"/>
+                    </a:xfrm>
+                    <a:prstGeom prst="rect">
+                      <a:avLst/>
+                    </a:prstGeom>
+                    <a:ln>
+                      <a:noFill/>
+                    </a:ln>
+                    <a:extLst>
+                      <a:ext uri="{53640926-AAD7-44D8-BBD7-CCE9431645EC}">
+                        <a14:shadowObscured xmlns:a14="http://schemas.microsoft.com/office/drawing/2010/main"/>
+                      </a:ext>
+                    </a:extLst>
+                  </pic:spPr>
+                </pic:pic>
+              </a:graphicData>
+            </a:graphic>
+          </wp:inline>
+        </w:drawing>
       </w:r>
     </w:p>
     <w:sectPr>

</xml_diff>

<commit_message>
Uploading image without cropping
</commit_message>
<xml_diff>
--- a/Advanced Web Development Final Assignment Report.docx
+++ b/Advanced Web Development Final Assignment Report.docx
@@ -63,8 +63,16 @@
         <w:rPr>
           <w:lang w:val="en-US"/>
         </w:rPr>
-        <w:t>Password: theadminpassword</w:t>
-      </w:r>
+        <w:t xml:space="preserve">Password: </w:t>
+      </w:r>
+      <w:proofErr w:type="spellStart"/>
+      <w:r>
+        <w:rPr>
+          <w:lang w:val="en-US"/>
+        </w:rPr>
+        <w:t>theadminpassword</w:t>
+      </w:r>
+      <w:proofErr w:type="spellEnd"/>
     </w:p>
     <w:p>
       <w:pPr>
@@ -270,6 +278,87 @@
           </wp:inline>
         </w:drawing>
       </w:r>
+    </w:p>
+    <w:p>
+      <w:pPr>
+        <w:rPr>
+          <w:lang w:val="en-US"/>
+        </w:rPr>
+      </w:pPr>
+    </w:p>
+    <w:p>
+      <w:pPr>
+        <w:rPr>
+          <w:lang w:val="en-US"/>
+        </w:rPr>
+      </w:pPr>
+    </w:p>
+    <w:p>
+      <w:pPr>
+        <w:rPr>
+          <w:lang w:val="en-US"/>
+        </w:rPr>
+      </w:pPr>
+    </w:p>
+    <w:p>
+      <w:pPr>
+        <w:rPr>
+          <w:lang w:val="en-US"/>
+        </w:rPr>
+      </w:pPr>
+      <w:r>
+        <w:rPr>
+          <w:lang w:val="en-US"/>
+        </w:rPr>
+        <w:t>edit_user.html</w:t>
+      </w:r>
+    </w:p>
+    <w:p>
+      <w:pPr>
+        <w:rPr>
+          <w:lang w:val="en-US"/>
+        </w:rPr>
+      </w:pPr>
+      <w:r>
+        <w:rPr>
+          <w:lang w:val="en-US"/>
+        </w:rPr>
+        <w:t xml:space="preserve">explain </w:t>
+      </w:r>
+      <w:proofErr w:type="spellStart"/>
+      <w:r>
+        <w:rPr>
+          <w:lang w:val="en-US"/>
+        </w:rPr>
+        <w:t>enctype</w:t>
+      </w:r>
+      <w:proofErr w:type="spellEnd"/>
+      <w:r>
+        <w:rPr>
+          <w:lang w:val="en-US"/>
+        </w:rPr>
+        <w:t>=”multipart/form-data”</w:t>
+      </w:r>
+    </w:p>
+    <w:p>
+      <w:pPr>
+        <w:rPr>
+          <w:lang w:val="en-US"/>
+        </w:rPr>
+      </w:pPr>
+      <w:r>
+        <w:rPr>
+          <w:lang w:val="en-US"/>
+        </w:rPr>
+        <w:t>https://stackoverflow.com/questions/4526273/what-does-enctype-multipart-form-data-mean</w:t>
+      </w:r>
+    </w:p>
+    <w:p>
+      <w:pPr>
+        <w:rPr>
+          <w:lang w:val="en-US"/>
+        </w:rPr>
+      </w:pPr>
     </w:p>
     <w:sectPr>
       <w:pgSz w:w="11906" w:h="16838"/>

</xml_diff>